<commit_message>
Added everything besides results
</commit_message>
<xml_diff>
--- a/Dokumentacja Języki Naturalne.docx
+++ b/Dokumentacja Języki Naturalne.docx
@@ -3681,7 +3681,7 @@
     <w:p>
       <w:pPr>
         <w:spacing w:after="0" w:line="240" w:lineRule="auto"/>
-        <w:ind w:left="360"/>
+        <w:ind w:firstLine="360"/>
         <w:rPr>
           <w:rFonts w:ascii="Times New Roman" w:eastAsia="Times New Roman" w:hAnsi="Times New Roman" w:cs="Times New Roman"/>
           <w:lang w:eastAsia="pl-PL"/>
@@ -3690,54 +3690,47 @@
       <w:r>
         <w:rPr>
           <w:rFonts w:ascii="Times New Roman" w:eastAsia="Times New Roman" w:hAnsi="Times New Roman" w:cs="Times New Roman"/>
-          <w:b/>
           <w:lang w:eastAsia="pl-PL"/>
         </w:rPr>
-        <w:tab/>
-      </w:r>
+        <w:t xml:space="preserve">W pierwszym teście oba narzędzia sprawdziły się z ponad 94% efektywnością. Dictation.io sprawdziło się dokładnie tak samo dobrze i w przypadku głosu żeńskiego jak i męskiego, </w:t>
+      </w:r>
+      <w:proofErr w:type="spellStart"/>
       <w:r>
         <w:rPr>
           <w:rFonts w:ascii="Times New Roman" w:eastAsia="Times New Roman" w:hAnsi="Times New Roman" w:cs="Times New Roman"/>
           <w:lang w:eastAsia="pl-PL"/>
         </w:rPr>
-        <w:t xml:space="preserve">W pierwszym teście oba narzędzia sprawdziły się z ponad 94% efektywnością. Dictation.io sprawdziło się dokładnie tak samo dobrze i w przypadku głosu żeńskiego jak i męskiego, </w:t>
-      </w:r>
-      <w:proofErr w:type="spellStart"/>
+        <w:t>Speechnotes</w:t>
+      </w:r>
+      <w:proofErr w:type="spellEnd"/>
       <w:r>
         <w:rPr>
           <w:rFonts w:ascii="Times New Roman" w:eastAsia="Times New Roman" w:hAnsi="Times New Roman" w:cs="Times New Roman"/>
           <w:lang w:eastAsia="pl-PL"/>
         </w:rPr>
-        <w:t>Speechnotes</w:t>
-      </w:r>
-      <w:proofErr w:type="spellEnd"/>
-      <w:r>
+        <w:t xml:space="preserve"> natomiast wykazał perfekcyjny wynik dla głosu męskiego oraz niewielką ilość pomyłek dla żeńskiego.</w:t>
+      </w:r>
+    </w:p>
+    <w:p>
+      <w:pPr>
+        <w:spacing w:after="0" w:line="240" w:lineRule="auto"/>
+        <w:ind w:left="360"/>
         <w:rPr>
           <w:rFonts w:ascii="Times New Roman" w:eastAsia="Times New Roman" w:hAnsi="Times New Roman" w:cs="Times New Roman"/>
           <w:lang w:eastAsia="pl-PL"/>
         </w:rPr>
-        <w:t xml:space="preserve"> natomiast wykazał perfekcyjny wynik dla głosu męskiego oraz niewielką ilość pomyłek dla żeńskiego.</w:t>
-      </w:r>
+      </w:pPr>
     </w:p>
     <w:p>
       <w:pPr>
         <w:spacing w:after="0" w:line="240" w:lineRule="auto"/>
-        <w:ind w:left="360"/>
         <w:rPr>
           <w:rFonts w:ascii="Times New Roman" w:eastAsia="Times New Roman" w:hAnsi="Times New Roman" w:cs="Times New Roman"/>
           <w:lang w:eastAsia="pl-PL"/>
         </w:rPr>
       </w:pPr>
-    </w:p>
-    <w:p>
-      <w:pPr>
-        <w:spacing w:after="0" w:line="240" w:lineRule="auto"/>
-        <w:ind w:left="360"/>
-        <w:rPr>
-          <w:rFonts w:ascii="Times New Roman" w:eastAsia="Times New Roman" w:hAnsi="Times New Roman" w:cs="Times New Roman"/>
-          <w:lang w:eastAsia="pl-PL"/>
-        </w:rPr>
-      </w:pPr>
+      <w:bookmarkStart w:id="8" w:name="_GoBack"/>
+      <w:bookmarkEnd w:id="8"/>
       <w:r>
         <w:rPr>
           <w:rFonts w:ascii="Times New Roman" w:eastAsia="Times New Roman" w:hAnsi="Times New Roman" w:cs="Times New Roman"/>
@@ -3771,7 +3764,7 @@
           <w:lang w:eastAsia="pl-PL"/>
         </w:rPr>
       </w:pPr>
-      <w:bookmarkStart w:id="8" w:name="_Toc23932876"/>
+      <w:bookmarkStart w:id="9" w:name="_Toc23932876"/>
       <w:r>
         <w:rPr>
           <w:rFonts w:ascii="Times New Roman" w:eastAsia="Times New Roman" w:hAnsi="Times New Roman" w:cs="Times New Roman"/>
@@ -3780,7 +3773,7 @@
         </w:rPr>
         <w:t>Proste kilkuwyrazowe zdania</w:t>
       </w:r>
-      <w:bookmarkEnd w:id="8"/>
+      <w:bookmarkEnd w:id="9"/>
     </w:p>
     <w:p>
       <w:pPr>
@@ -4473,7 +4466,7 @@
           <w:lang w:eastAsia="pl-PL"/>
         </w:rPr>
       </w:pPr>
-      <w:bookmarkStart w:id="9" w:name="_Toc23932877"/>
+      <w:bookmarkStart w:id="10" w:name="_Toc23932877"/>
       <w:r>
         <w:rPr>
           <w:rFonts w:ascii="Times New Roman" w:eastAsia="Times New Roman" w:hAnsi="Times New Roman" w:cs="Times New Roman"/>
@@ -4482,7 +4475,7 @@
         </w:rPr>
         <w:t>Zaawansowane lingwistycznie wyrazy</w:t>
       </w:r>
-      <w:bookmarkEnd w:id="9"/>
+      <w:bookmarkEnd w:id="10"/>
     </w:p>
     <w:p>
       <w:pPr>
@@ -5229,7 +5222,7 @@
           <w:lang w:eastAsia="pl-PL"/>
         </w:rPr>
       </w:pPr>
-      <w:bookmarkStart w:id="10" w:name="_Toc23932878"/>
+      <w:bookmarkStart w:id="11" w:name="_Toc23932878"/>
       <w:r>
         <w:rPr>
           <w:rFonts w:ascii="Times New Roman" w:eastAsia="Times New Roman" w:hAnsi="Times New Roman" w:cs="Times New Roman"/>
@@ -5238,7 +5231,7 @@
         </w:rPr>
         <w:t>Krótkie fragmenty literatury</w:t>
       </w:r>
-      <w:bookmarkEnd w:id="10"/>
+      <w:bookmarkEnd w:id="11"/>
     </w:p>
     <w:p>
       <w:pPr>
@@ -5271,17 +5264,17 @@
       <w:pPr>
         <w:rPr>
           <w:rFonts w:ascii="Times New Roman" w:eastAsia="Times New Roman" w:hAnsi="Times New Roman" w:cs="Times New Roman"/>
+          <w:i/>
           <w:lang w:eastAsia="pl-PL"/>
         </w:rPr>
       </w:pPr>
-    </w:p>
-    <w:p>
-      <w:pPr>
+      <w:r>
         <w:rPr>
           <w:rFonts w:ascii="Times New Roman" w:eastAsia="Times New Roman" w:hAnsi="Times New Roman" w:cs="Times New Roman"/>
           <w:lang w:eastAsia="pl-PL"/>
         </w:rPr>
-      </w:pPr>
+        <w:t xml:space="preserve">Sprawdzany </w:t>
+      </w:r>
       <w:r>
         <w:rPr>
           <w:rFonts w:ascii="Times New Roman" w:eastAsia="Times New Roman" w:hAnsi="Times New Roman" w:cs="Times New Roman"/>
@@ -5295,7 +5288,60 @@
           <w:lang w:eastAsia="pl-PL"/>
         </w:rPr>
         <w:br/>
+      </w:r>
+      <w:r>
+        <w:rPr>
+          <w:rFonts w:ascii="Times New Roman" w:eastAsia="Times New Roman" w:hAnsi="Times New Roman" w:cs="Times New Roman"/>
+          <w:i/>
+          <w:lang w:eastAsia="pl-PL"/>
+        </w:rPr>
+        <w:t>„</w:t>
+      </w:r>
+      <w:r>
+        <w:rPr>
+          <w:rFonts w:ascii="Times New Roman" w:eastAsia="Times New Roman" w:hAnsi="Times New Roman" w:cs="Times New Roman"/>
+          <w:i/>
+          <w:lang w:eastAsia="pl-PL"/>
+        </w:rPr>
         <w:t>Większość innowacyjnych rozwiązań ery cyfrowej jest owocem współpracy. Powstały przy udziale wielu fascynujących postaci, zarówno tych po prostu bardzo pomysłowych, jak i kilku prawdziwych geniuszy. Książka którą czytasz opowiada właśnie o tych pionierach hakerach, wynalazcach i przedsiębiorcach.</w:t>
+      </w:r>
+      <w:r>
+        <w:rPr>
+          <w:rFonts w:ascii="Times New Roman" w:eastAsia="Times New Roman" w:hAnsi="Times New Roman" w:cs="Times New Roman"/>
+          <w:i/>
+          <w:lang w:eastAsia="pl-PL"/>
+        </w:rPr>
+        <w:t>”</w:t>
+      </w:r>
+    </w:p>
+    <w:p>
+      <w:pPr>
+        <w:rPr>
+          <w:rFonts w:ascii="Times New Roman" w:eastAsia="Times New Roman" w:hAnsi="Times New Roman" w:cs="Times New Roman"/>
+          <w:lang w:eastAsia="pl-PL"/>
+        </w:rPr>
+      </w:pPr>
+    </w:p>
+    <w:p>
+      <w:pPr>
+        <w:rPr>
+          <w:rFonts w:ascii="Times New Roman" w:eastAsia="Times New Roman" w:hAnsi="Times New Roman" w:cs="Times New Roman"/>
+          <w:lang w:eastAsia="pl-PL"/>
+        </w:rPr>
+      </w:pPr>
+      <w:r>
+        <w:rPr>
+          <w:rFonts w:ascii="Times New Roman" w:eastAsia="Times New Roman" w:hAnsi="Times New Roman" w:cs="Times New Roman"/>
+          <w:lang w:eastAsia="pl-PL"/>
+        </w:rPr>
+        <w:t>Pierwsze badanie polegało na podziale tekstu na zdania tak jak było to sprawdzane w poprzednich badaniach jednak tekst czytany był w całości po czym następowało sprawdzenie poprawności pojedynczych zdań.</w:t>
+      </w:r>
+      <w:r>
+        <w:rPr>
+          <w:rFonts w:ascii="Times New Roman" w:eastAsia="Times New Roman" w:hAnsi="Times New Roman" w:cs="Times New Roman"/>
+          <w:lang w:eastAsia="pl-PL"/>
+        </w:rPr>
+        <w:t xml:space="preserve"> Tekst czytany był 6 razy trzykrotnie przez kobietę i trzykrotnie przez mężczyznę. </w:t>
       </w:r>
     </w:p>
     <w:p>
@@ -5874,6 +5920,7 @@
                 <w:szCs w:val="22"/>
                 <w:lang w:eastAsia="pl-PL"/>
               </w:rPr>
+              <w:lastRenderedPageBreak/>
               <w:t>Damski</w:t>
             </w:r>
           </w:p>
@@ -6006,16 +6053,7 @@
           <w:rFonts w:ascii="Times New Roman" w:eastAsia="Times New Roman" w:hAnsi="Times New Roman" w:cs="Times New Roman"/>
           <w:lang w:eastAsia="pl-PL"/>
         </w:rPr>
-        <w:t>Dict</w:t>
-      </w:r>
-      <w:bookmarkStart w:id="11" w:name="_GoBack"/>
-      <w:bookmarkEnd w:id="11"/>
-      <w:r>
-        <w:rPr>
-          <w:rFonts w:ascii="Times New Roman" w:eastAsia="Times New Roman" w:hAnsi="Times New Roman" w:cs="Times New Roman"/>
-          <w:lang w:eastAsia="pl-PL"/>
-        </w:rPr>
-        <w:t>ation.io</w:t>
+        <w:t>Dictation.io</w:t>
       </w:r>
     </w:p>
     <w:tbl>
@@ -6064,7 +6102,6 @@
                 <w:szCs w:val="22"/>
                 <w:lang w:eastAsia="pl-PL"/>
               </w:rPr>
-              <w:lastRenderedPageBreak/>
               <w:t>Zdania</w:t>
             </w:r>
           </w:p>
@@ -6780,7 +6817,59 @@
     </w:p>
     <w:p>
       <w:pPr>
-        <w:jc w:val="center"/>
+        <w:rPr>
+          <w:rFonts w:ascii="Times New Roman" w:eastAsia="Times New Roman" w:hAnsi="Times New Roman" w:cs="Times New Roman"/>
+          <w:lang w:eastAsia="pl-PL"/>
+        </w:rPr>
+      </w:pPr>
+      <w:r>
+        <w:rPr>
+          <w:rFonts w:ascii="Times New Roman" w:eastAsia="Times New Roman" w:hAnsi="Times New Roman" w:cs="Times New Roman"/>
+          <w:lang w:eastAsia="pl-PL"/>
+        </w:rPr>
+        <w:t xml:space="preserve">Wyniki pokazują że narzędzie dictation.io sprawdza się lepiej w przypadku głosu żeńskiego niż </w:t>
+      </w:r>
+      <w:proofErr w:type="spellStart"/>
+      <w:r>
+        <w:rPr>
+          <w:rFonts w:ascii="Times New Roman" w:eastAsia="Times New Roman" w:hAnsi="Times New Roman" w:cs="Times New Roman"/>
+          <w:lang w:eastAsia="pl-PL"/>
+        </w:rPr>
+        <w:t>Speechnotes</w:t>
+      </w:r>
+      <w:proofErr w:type="spellEnd"/>
+      <w:r>
+        <w:rPr>
+          <w:rFonts w:ascii="Times New Roman" w:eastAsia="Times New Roman" w:hAnsi="Times New Roman" w:cs="Times New Roman"/>
+          <w:lang w:eastAsia="pl-PL"/>
+        </w:rPr>
+        <w:t>. Dla głosu męskiego sprawdzają się one dokładnie tak samo.</w:t>
+      </w:r>
+    </w:p>
+    <w:p>
+      <w:pPr>
+        <w:rPr>
+          <w:rFonts w:ascii="Times New Roman" w:eastAsia="Times New Roman" w:hAnsi="Times New Roman" w:cs="Times New Roman"/>
+          <w:lang w:eastAsia="pl-PL"/>
+        </w:rPr>
+      </w:pPr>
+      <w:r>
+        <w:rPr>
+          <w:rFonts w:ascii="Times New Roman" w:eastAsia="Times New Roman" w:hAnsi="Times New Roman" w:cs="Times New Roman"/>
+          <w:lang w:eastAsia="pl-PL"/>
+        </w:rPr>
+        <w:t>Drugie badanie polegało na sprawdzeniu stosunku poprawnie rozpoznanych wyrazów do wszystkich wyrazów w tekście. Wybrany przez nas tekst składa się z 37 słów a ponieważ testy zostały wykonane 6 razy to liczba wyrazów równa jest 222</w:t>
+      </w:r>
+      <w:r>
+        <w:rPr>
+          <w:rFonts w:ascii="Times New Roman" w:eastAsia="Times New Roman" w:hAnsi="Times New Roman" w:cs="Times New Roman"/>
+          <w:lang w:eastAsia="pl-PL"/>
+        </w:rPr>
+        <w:t>.</w:t>
+      </w:r>
+    </w:p>
+    <w:p>
+      <w:pPr>
         <w:rPr>
           <w:rFonts w:ascii="Times New Roman" w:eastAsia="Times New Roman" w:hAnsi="Times New Roman" w:cs="Times New Roman"/>
           <w:lang w:eastAsia="pl-PL"/>
@@ -6983,27 +7072,7 @@
                 <w:szCs w:val="22"/>
                 <w:lang w:eastAsia="pl-PL"/>
               </w:rPr>
-              <w:t>https://</w:t>
-            </w:r>
-            <w:r>
-              <w:rPr>
-                <w:rFonts w:ascii="Calibri" w:eastAsia="Times New Roman" w:hAnsi="Calibri" w:cs="Calibri"/>
-                <w:color w:val="000000"/>
-                <w:sz w:val="22"/>
-                <w:szCs w:val="22"/>
-                <w:lang w:eastAsia="pl-PL"/>
-              </w:rPr>
-              <w:t>speechnotes</w:t>
-            </w:r>
-            <w:r>
-              <w:rPr>
-                <w:rFonts w:ascii="Calibri" w:eastAsia="Times New Roman" w:hAnsi="Calibri" w:cs="Calibri"/>
-                <w:color w:val="000000"/>
-                <w:sz w:val="22"/>
-                <w:szCs w:val="22"/>
-                <w:lang w:eastAsia="pl-PL"/>
-              </w:rPr>
-              <w:t>.co/</w:t>
+              <w:t>https://speechnotes.co/</w:t>
             </w:r>
           </w:p>
         </w:tc>
@@ -7089,7 +7158,17 @@
                 <w:szCs w:val="22"/>
                 <w:lang w:eastAsia="pl-PL"/>
               </w:rPr>
-              <w:t>201</w:t>
+              <w:t>2</w:t>
+            </w:r>
+            <w:r>
+              <w:rPr>
+                <w:rFonts w:ascii="Calibri" w:eastAsia="Times New Roman" w:hAnsi="Calibri" w:cs="Calibri"/>
+                <w:color w:val="000000"/>
+                <w:sz w:val="22"/>
+                <w:szCs w:val="22"/>
+                <w:lang w:eastAsia="pl-PL"/>
+              </w:rPr>
+              <w:t>13</w:t>
             </w:r>
           </w:p>
         </w:tc>
@@ -7156,7 +7235,34 @@
                 <w:sz w:val="22"/>
                 <w:szCs w:val="22"/>
               </w:rPr>
-              <w:t>0.54</w:t>
+              <w:t>5</w:t>
+            </w:r>
+            <w:r>
+              <w:rPr>
+                <w:rFonts w:ascii="Calibri" w:hAnsi="Calibri" w:cs="Calibri"/>
+                <w:color w:val="000000"/>
+                <w:sz w:val="22"/>
+                <w:szCs w:val="22"/>
+              </w:rPr>
+              <w:t>.</w:t>
+            </w:r>
+            <w:r>
+              <w:rPr>
+                <w:rFonts w:ascii="Calibri" w:hAnsi="Calibri" w:cs="Calibri"/>
+                <w:color w:val="000000"/>
+                <w:sz w:val="22"/>
+                <w:szCs w:val="22"/>
+              </w:rPr>
+              <w:t>9</w:t>
+            </w:r>
+            <w:r>
+              <w:rPr>
+                <w:rFonts w:ascii="Calibri" w:hAnsi="Calibri" w:cs="Calibri"/>
+                <w:color w:val="000000"/>
+                <w:sz w:val="22"/>
+                <w:szCs w:val="22"/>
+              </w:rPr>
+              <w:t>4</w:t>
             </w:r>
             <w:r>
               <w:rPr>
@@ -7232,7 +7338,7 @@
                 <w:szCs w:val="22"/>
                 <w:lang w:eastAsia="pl-PL"/>
               </w:rPr>
-              <w:t>213</w:t>
+              <w:t>198</w:t>
             </w:r>
           </w:p>
         </w:tc>
@@ -7290,25 +7396,7 @@
                 <w:sz w:val="22"/>
                 <w:szCs w:val="22"/>
               </w:rPr>
-              <w:t>9</w:t>
-            </w:r>
-            <w:r>
-              <w:rPr>
-                <w:rFonts w:ascii="Calibri" w:hAnsi="Calibri" w:cs="Calibri"/>
-                <w:color w:val="000000"/>
-                <w:sz w:val="22"/>
-                <w:szCs w:val="22"/>
-              </w:rPr>
-              <w:t>5.94</w:t>
-            </w:r>
-            <w:r>
-              <w:rPr>
-                <w:rFonts w:ascii="Calibri" w:hAnsi="Calibri" w:cs="Calibri"/>
-                <w:color w:val="000000"/>
-                <w:sz w:val="22"/>
-                <w:szCs w:val="22"/>
-              </w:rPr>
-              <w:t>%</w:t>
+              <w:t>89.18%</w:t>
             </w:r>
           </w:p>
         </w:tc>
@@ -7431,7 +7519,17 @@
                 <w:szCs w:val="22"/>
                 <w:lang w:eastAsia="pl-PL"/>
               </w:rPr>
-              <w:t>204</w:t>
+              <w:t>2</w:t>
+            </w:r>
+            <w:r>
+              <w:rPr>
+                <w:rFonts w:ascii="Calibri" w:eastAsia="Times New Roman" w:hAnsi="Calibri" w:cs="Calibri"/>
+                <w:color w:val="000000"/>
+                <w:sz w:val="22"/>
+                <w:szCs w:val="22"/>
+                <w:lang w:eastAsia="pl-PL"/>
+              </w:rPr>
+              <w:t>15</w:t>
             </w:r>
           </w:p>
         </w:tc>
@@ -7489,7 +7587,34 @@
                 <w:sz w:val="22"/>
                 <w:szCs w:val="22"/>
               </w:rPr>
-              <w:t>91.89</w:t>
+              <w:t>9</w:t>
+            </w:r>
+            <w:r>
+              <w:rPr>
+                <w:rFonts w:ascii="Calibri" w:hAnsi="Calibri" w:cs="Calibri"/>
+                <w:color w:val="000000"/>
+                <w:sz w:val="22"/>
+                <w:szCs w:val="22"/>
+              </w:rPr>
+              <w:t>6</w:t>
+            </w:r>
+            <w:r>
+              <w:rPr>
+                <w:rFonts w:ascii="Calibri" w:hAnsi="Calibri" w:cs="Calibri"/>
+                <w:color w:val="000000"/>
+                <w:sz w:val="22"/>
+                <w:szCs w:val="22"/>
+              </w:rPr>
+              <w:t>.8</w:t>
+            </w:r>
+            <w:r>
+              <w:rPr>
+                <w:rFonts w:ascii="Calibri" w:hAnsi="Calibri" w:cs="Calibri"/>
+                <w:color w:val="000000"/>
+                <w:sz w:val="22"/>
+                <w:szCs w:val="22"/>
+              </w:rPr>
+              <w:t>4</w:t>
             </w:r>
             <w:r>
               <w:rPr>
@@ -7574,7 +7699,7 @@
                 <w:szCs w:val="22"/>
                 <w:lang w:eastAsia="pl-PL"/>
               </w:rPr>
-              <w:t>15</w:t>
+              <w:t>04</w:t>
             </w:r>
           </w:p>
         </w:tc>
@@ -7632,7 +7757,7 @@
                 <w:sz w:val="22"/>
                 <w:szCs w:val="22"/>
               </w:rPr>
-              <w:t>96.84</w:t>
+              <w:t>9</w:t>
             </w:r>
             <w:r>
               <w:rPr>
@@ -7641,6 +7766,33 @@
                 <w:sz w:val="22"/>
                 <w:szCs w:val="22"/>
               </w:rPr>
+              <w:t>1</w:t>
+            </w:r>
+            <w:r>
+              <w:rPr>
+                <w:rFonts w:ascii="Calibri" w:hAnsi="Calibri" w:cs="Calibri"/>
+                <w:color w:val="000000"/>
+                <w:sz w:val="22"/>
+                <w:szCs w:val="22"/>
+              </w:rPr>
+              <w:t>.8</w:t>
+            </w:r>
+            <w:r>
+              <w:rPr>
+                <w:rFonts w:ascii="Calibri" w:hAnsi="Calibri" w:cs="Calibri"/>
+                <w:color w:val="000000"/>
+                <w:sz w:val="22"/>
+                <w:szCs w:val="22"/>
+              </w:rPr>
+              <w:t>9</w:t>
+            </w:r>
+            <w:r>
+              <w:rPr>
+                <w:rFonts w:ascii="Calibri" w:hAnsi="Calibri" w:cs="Calibri"/>
+                <w:color w:val="000000"/>
+                <w:sz w:val="22"/>
+                <w:szCs w:val="22"/>
+              </w:rPr>
               <w:t>%</w:t>
             </w:r>
           </w:p>
@@ -7651,6 +7803,43 @@
       <w:pPr>
         <w:spacing w:after="0" w:line="240" w:lineRule="auto"/>
         <w:jc w:val="center"/>
+        <w:outlineLvl w:val="1"/>
+        <w:rPr>
+          <w:rFonts w:ascii="Times New Roman" w:eastAsia="Times New Roman" w:hAnsi="Times New Roman" w:cs="Times New Roman"/>
+          <w:lang w:eastAsia="pl-PL"/>
+        </w:rPr>
+      </w:pPr>
+    </w:p>
+    <w:p>
+      <w:pPr>
+        <w:spacing w:after="0" w:line="240" w:lineRule="auto"/>
+        <w:outlineLvl w:val="1"/>
+        <w:rPr>
+          <w:rFonts w:ascii="Times New Roman" w:eastAsia="Times New Roman" w:hAnsi="Times New Roman" w:cs="Times New Roman"/>
+          <w:lang w:eastAsia="pl-PL"/>
+        </w:rPr>
+      </w:pPr>
+    </w:p>
+    <w:p>
+      <w:pPr>
+        <w:spacing w:after="0" w:line="240" w:lineRule="auto"/>
+        <w:outlineLvl w:val="1"/>
+        <w:rPr>
+          <w:rFonts w:ascii="Times New Roman" w:eastAsia="Times New Roman" w:hAnsi="Times New Roman" w:cs="Times New Roman"/>
+          <w:lang w:eastAsia="pl-PL"/>
+        </w:rPr>
+      </w:pPr>
+      <w:r>
+        <w:rPr>
+          <w:rFonts w:ascii="Times New Roman" w:eastAsia="Times New Roman" w:hAnsi="Times New Roman" w:cs="Times New Roman"/>
+          <w:lang w:eastAsia="pl-PL"/>
+        </w:rPr>
+        <w:t>Wyniki drugiego badania dają podobne wnioski do pierwszego to jest oba narzędzia sprawdzają się bardzo dobrze jednak lepiej wychodzi im rozpoznawanie głosu żeńskiego. W teście narzędzie dictation.io dało minimalnie lepsze wyniki.</w:t>
+      </w:r>
+    </w:p>
+    <w:p>
+      <w:pPr>
+        <w:spacing w:after="0" w:line="240" w:lineRule="auto"/>
         <w:outlineLvl w:val="1"/>
         <w:rPr>
           <w:rFonts w:ascii="Times New Roman" w:eastAsia="Times New Roman" w:hAnsi="Times New Roman" w:cs="Times New Roman"/>
@@ -7715,55 +7904,20 @@
         <w:rPr>
           <w:rFonts w:ascii="Times New Roman" w:hAnsi="Times New Roman" w:cs="Times New Roman"/>
         </w:rPr>
-        <w:t xml:space="preserve">W trakcie realizacji projektu sprawdzono skuteczność </w:t>
-      </w:r>
-      <w:r>
-        <w:rPr>
-          <w:rFonts w:ascii="Times New Roman" w:hAnsi="Times New Roman" w:cs="Times New Roman"/>
-        </w:rPr>
-        <w:t xml:space="preserve">dwóch </w:t>
-      </w:r>
-      <w:r>
-        <w:rPr>
-          <w:rFonts w:ascii="Times New Roman" w:hAnsi="Times New Roman" w:cs="Times New Roman"/>
-        </w:rPr>
-        <w:t xml:space="preserve">narzędzi umożliwiających przetwarzanie mowy naturalnej na tekst. </w:t>
-      </w:r>
-      <w:r>
-        <w:rPr>
-          <w:rFonts w:ascii="Times New Roman" w:hAnsi="Times New Roman" w:cs="Times New Roman"/>
-        </w:rPr>
-        <w:t xml:space="preserve">Oba </w:t>
-      </w:r>
-      <w:r>
-        <w:rPr>
-          <w:rFonts w:ascii="Times New Roman" w:hAnsi="Times New Roman" w:cs="Times New Roman"/>
-        </w:rPr>
-        <w:t xml:space="preserve">z nich są darmowymi, narzędziami online, które pozwalają na przeprowadzenie przetwarzania dla bardzo wielu różnorakich języków, w tym </w:t>
-      </w:r>
-      <w:r>
-        <w:rPr>
-          <w:rFonts w:ascii="Times New Roman" w:hAnsi="Times New Roman" w:cs="Times New Roman"/>
-        </w:rPr>
-        <w:t xml:space="preserve">także </w:t>
-      </w:r>
-      <w:r>
-        <w:rPr>
-          <w:rFonts w:ascii="Times New Roman" w:hAnsi="Times New Roman" w:cs="Times New Roman"/>
-        </w:rPr>
-        <w:t xml:space="preserve">języka polskiego. </w:t>
-      </w:r>
-    </w:p>
-    <w:p>
-      <w:pPr>
-        <w:rPr>
-          <w:rFonts w:ascii="Times New Roman" w:hAnsi="Times New Roman" w:cs="Times New Roman"/>
-        </w:rPr>
-      </w:pPr>
-      <w:r>
-        <w:rPr>
-          <w:rFonts w:ascii="Times New Roman" w:hAnsi="Times New Roman" w:cs="Times New Roman"/>
-        </w:rPr>
+        <w:t xml:space="preserve">W trakcie realizacji projektu sprawdzono skuteczność dwóch narzędzi umożliwiających przetwarzanie mowy naturalnej na tekst. Oba z nich są darmowymi, narzędziami online, które pozwalają na przeprowadzenie przetwarzania dla bardzo wielu różnorakich języków, w tym także języka polskiego. </w:t>
+      </w:r>
+    </w:p>
+    <w:p>
+      <w:pPr>
+        <w:rPr>
+          <w:rFonts w:ascii="Times New Roman" w:hAnsi="Times New Roman" w:cs="Times New Roman"/>
+        </w:rPr>
+      </w:pPr>
+      <w:r>
+        <w:rPr>
+          <w:rFonts w:ascii="Times New Roman" w:hAnsi="Times New Roman" w:cs="Times New Roman"/>
+        </w:rPr>
+        <w:lastRenderedPageBreak/>
         <w:t xml:space="preserve">Narzędzia te posiadają </w:t>
       </w:r>
       <w:r>
@@ -19166,7 +19320,7 @@
 </file>
 
 <file path=customXml/itemProps1.xml><?xml version="1.0" encoding="utf-8"?>
-<ds:datastoreItem xmlns:ds="http://schemas.openxmlformats.org/officeDocument/2006/customXml" ds:itemID="{AC2C59E7-365A-410E-B817-0945DDC54B9B}">
+<ds:datastoreItem xmlns:ds="http://schemas.openxmlformats.org/officeDocument/2006/customXml" ds:itemID="{6DA5A998-ED1D-4178-B590-BFB806F95B26}">
   <ds:schemaRefs>
     <ds:schemaRef ds:uri="http://schemas.openxmlformats.org/officeDocument/2006/bibliography"/>
   </ds:schemaRefs>

</xml_diff>